<commit_message>
Typing Objectives and metodology
</commit_message>
<xml_diff>
--- a/TFM_ASM.docx
+++ b/TFM_ASM.docx
@@ -1860,7 +1860,23 @@
             <w:b/>
             <w:lang w:val="es-ES" w:bidi="en-US"/>
           </w:rPr>
-          <w:t>“Objetivos”</w:t>
+          <w:t>“Objeti</w:t>
+        </w:r>
+        <w:r>
+          <w:rPr>
+            <w:rStyle w:val="Hipervnculo"/>
+            <w:b/>
+            <w:lang w:val="es-ES" w:bidi="en-US"/>
+          </w:rPr>
+          <w:t>v</w:t>
+        </w:r>
+        <w:r>
+          <w:rPr>
+            <w:rStyle w:val="Hipervnculo"/>
+            <w:b/>
+            <w:lang w:val="es-ES" w:bidi="en-US"/>
+          </w:rPr>
+          <w:t>os”</w:t>
         </w:r>
       </w:hyperlink>
       <w:r>
@@ -2524,104 +2540,217 @@
           <w:lang w:val="es-ES" w:bidi="en-US"/>
         </w:rPr>
       </w:pPr>
-    </w:p>
-    <w:p>
-      <w:pPr>
-        <w:rPr>
-          <w:lang w:val="es-ES" w:bidi="en-US"/>
-        </w:rPr>
-      </w:pPr>
-    </w:p>
-    <w:p>
-      <w:pPr>
-        <w:rPr>
-          <w:lang w:val="es-ES" w:bidi="en-US"/>
-        </w:rPr>
-      </w:pPr>
-    </w:p>
-    <w:p>
-      <w:pPr>
-        <w:rPr>
-          <w:lang w:val="es-ES" w:bidi="en-US"/>
-        </w:rPr>
-      </w:pPr>
-    </w:p>
-    <w:p>
-      <w:pPr>
-        <w:rPr>
-          <w:lang w:val="es-ES" w:bidi="en-US"/>
-        </w:rPr>
-      </w:pPr>
-    </w:p>
-    <w:p>
-      <w:pPr>
-        <w:rPr>
-          <w:lang w:val="es-ES" w:bidi="en-US"/>
-        </w:rPr>
-      </w:pPr>
-    </w:p>
-    <w:p>
-      <w:pPr>
-        <w:rPr>
-          <w:lang w:val="es-ES" w:bidi="en-US"/>
-        </w:rPr>
-      </w:pPr>
-    </w:p>
-    <w:p>
-      <w:pPr>
-        <w:rPr>
-          <w:lang w:val="es-ES" w:bidi="en-US"/>
-        </w:rPr>
-      </w:pPr>
-    </w:p>
-    <w:p>
-      <w:pPr>
-        <w:rPr>
-          <w:lang w:val="es-ES" w:bidi="en-US"/>
-        </w:rPr>
-      </w:pPr>
-    </w:p>
-    <w:p>
-      <w:pPr>
-        <w:rPr>
-          <w:lang w:val="es-ES" w:bidi="en-US"/>
-        </w:rPr>
-      </w:pPr>
-    </w:p>
-    <w:p>
-      <w:pPr>
-        <w:rPr>
-          <w:lang w:val="es-ES" w:bidi="en-US"/>
-        </w:rPr>
-      </w:pPr>
-    </w:p>
-    <w:p>
-      <w:pPr>
-        <w:rPr>
-          <w:lang w:val="es-ES" w:bidi="en-US"/>
-        </w:rPr>
-      </w:pPr>
-    </w:p>
-    <w:p>
-      <w:pPr>
-        <w:rPr>
-          <w:lang w:val="es-ES" w:bidi="en-US"/>
-        </w:rPr>
-      </w:pPr>
-    </w:p>
-    <w:p>
-      <w:pPr>
-        <w:rPr>
-          <w:lang w:val="es-ES" w:bidi="en-US"/>
-        </w:rPr>
-      </w:pPr>
-    </w:p>
-    <w:p>
-      <w:pPr>
-        <w:rPr>
-          <w:lang w:val="es-ES" w:bidi="en-US"/>
-        </w:rPr>
-      </w:pPr>
+      <w:r>
+        <w:rPr>
+          <w:lang w:val="es-ES" w:bidi="en-US"/>
+        </w:rPr>
+        <w:t xml:space="preserve">El objetivo general de este trabajo es la generación de un </w:t>
+      </w:r>
+      <w:proofErr w:type="spellStart"/>
+      <w:r>
+        <w:rPr>
+          <w:lang w:val="es-ES" w:bidi="en-US"/>
+        </w:rPr>
+        <w:t>dashboard</w:t>
+      </w:r>
+      <w:proofErr w:type="spellEnd"/>
+      <w:r>
+        <w:rPr>
+          <w:lang w:val="es-ES" w:bidi="en-US"/>
+        </w:rPr>
+        <w:t xml:space="preserve"> en el que se recoja un resumen de la información guardada en un fichero de datos con formato </w:t>
+      </w:r>
+      <w:proofErr w:type="spellStart"/>
+      <w:r>
+        <w:rPr>
+          <w:lang w:val="es-ES" w:bidi="en-US"/>
+        </w:rPr>
+        <w:t>railML</w:t>
+      </w:r>
+      <w:proofErr w:type="spellEnd"/>
+      <w:r>
+        <w:rPr>
+          <w:lang w:val="es-ES" w:bidi="en-US"/>
+        </w:rPr>
+        <w:t xml:space="preserve"> para que los usuarios de este tipo de ficheros puedan de un vistazo saber qué es lo que esconden los datos.</w:t>
+      </w:r>
+    </w:p>
+    <w:p>
+      <w:pPr>
+        <w:rPr>
+          <w:lang w:val="es-ES" w:bidi="en-US"/>
+        </w:rPr>
+      </w:pPr>
+      <w:r>
+        <w:rPr>
+          <w:lang w:val="es-ES" w:bidi="en-US"/>
+        </w:rPr>
+        <w:t xml:space="preserve">Este trabajo intenta ayudar al problema de enfrentarse a un fichero de datos de gran volumen difícil de analizar sin herramientas o visualizadores. Miles de líneas tediosas de leer, en las que no se sacan conclusiones sólidas. </w:t>
+      </w:r>
+    </w:p>
+    <w:p>
+      <w:pPr>
+        <w:rPr>
+          <w:lang w:val="es-ES" w:bidi="en-US"/>
+        </w:rPr>
+      </w:pPr>
+      <w:r>
+        <w:rPr>
+          <w:lang w:val="es-ES" w:bidi="en-US"/>
+        </w:rPr>
+        <w:t xml:space="preserve">Este </w:t>
+      </w:r>
+      <w:proofErr w:type="spellStart"/>
+      <w:r>
+        <w:rPr>
+          <w:lang w:val="es-ES" w:bidi="en-US"/>
+        </w:rPr>
+        <w:t>dashboard</w:t>
+      </w:r>
+      <w:proofErr w:type="spellEnd"/>
+      <w:r>
+        <w:rPr>
+          <w:lang w:val="es-ES" w:bidi="en-US"/>
+        </w:rPr>
+        <w:t xml:space="preserve"> </w:t>
+      </w:r>
+      <w:r>
+        <w:rPr>
+          <w:lang w:val="es-ES" w:bidi="en-US"/>
+        </w:rPr>
+        <w:t>se desplegara al alimentar a una aplicación web con un fichero de datos de este tipo. Una vez que el usuario propo</w:t>
+      </w:r>
+      <w:r>
+        <w:rPr>
+          <w:lang w:val="es-ES" w:bidi="en-US"/>
+        </w:rPr>
+        <w:t xml:space="preserve">rcione el fichero, se </w:t>
+      </w:r>
+      <w:proofErr w:type="spellStart"/>
+      <w:r>
+        <w:rPr>
+          <w:lang w:val="es-ES" w:bidi="en-US"/>
+        </w:rPr>
+        <w:t>parsearan</w:t>
+      </w:r>
+      <w:proofErr w:type="spellEnd"/>
+      <w:r>
+        <w:rPr>
+          <w:lang w:val="es-ES" w:bidi="en-US"/>
+        </w:rPr>
+        <w:t xml:space="preserve"> los datos, se analizarán, se hará una limpieza de los mismos, se harán cálculos, se determinará la información a mostrar, evaluando e identificando la información relevante.</w:t>
+      </w:r>
+    </w:p>
+    <w:p>
+      <w:pPr>
+        <w:rPr>
+          <w:lang w:val="es-ES" w:bidi="en-US"/>
+        </w:rPr>
+      </w:pPr>
+      <w:r>
+        <w:rPr>
+          <w:lang w:val="es-ES" w:bidi="en-US"/>
+        </w:rPr>
+        <w:t xml:space="preserve">Una vez que hechas todas estas tareas previas, se </w:t>
+      </w:r>
+      <w:r>
+        <w:rPr>
+          <w:lang w:val="es-ES" w:bidi="en-US"/>
+        </w:rPr>
+        <w:t xml:space="preserve">desplegará el </w:t>
+      </w:r>
+      <w:proofErr w:type="spellStart"/>
+      <w:r>
+        <w:rPr>
+          <w:lang w:val="es-ES" w:bidi="en-US"/>
+        </w:rPr>
+        <w:t>dashboard</w:t>
+      </w:r>
+      <w:proofErr w:type="spellEnd"/>
+      <w:r>
+        <w:rPr>
+          <w:lang w:val="es-ES" w:bidi="en-US"/>
+        </w:rPr>
+        <w:t xml:space="preserve"> en la misma página web. </w:t>
+      </w:r>
+    </w:p>
+    <w:p>
+      <w:pPr>
+        <w:rPr>
+          <w:lang w:val="es-ES" w:bidi="en-US"/>
+        </w:rPr>
+      </w:pPr>
+      <w:r>
+        <w:rPr>
+          <w:lang w:val="es-ES" w:bidi="en-US"/>
+        </w:rPr>
+        <w:t xml:space="preserve">El </w:t>
+      </w:r>
+      <w:proofErr w:type="spellStart"/>
+      <w:r>
+        <w:rPr>
+          <w:lang w:val="es-ES" w:bidi="en-US"/>
+        </w:rPr>
+        <w:t>dashboard</w:t>
+      </w:r>
+      <w:proofErr w:type="spellEnd"/>
+      <w:r>
+        <w:rPr>
+          <w:lang w:val="es-ES" w:bidi="en-US"/>
+        </w:rPr>
+        <w:t xml:space="preserve"> recogerá la información mínima para poder tener una visión global del proyecto al que se enfrenta. Visualizando gráficas, tablas, nombre del proyecto, est</w:t>
+      </w:r>
+      <w:r>
+        <w:rPr>
+          <w:lang w:val="es-ES" w:bidi="en-US"/>
+        </w:rPr>
+        <w:t>aciones, conexiones, elementos del proyecto, etcétera. Con toda esta información sintetizada el usuario podrá</w:t>
+      </w:r>
+      <w:r>
+        <w:rPr>
+          <w:lang w:val="es-ES" w:bidi="en-US"/>
+        </w:rPr>
+        <w:t xml:space="preserve"> tomar decisiones y conocer de manera sencilla cómo es el proyecto o a qué tipo de proyecto se está enfrentando.</w:t>
+      </w:r>
+    </w:p>
+    <w:p>
+      <w:pPr>
+        <w:rPr>
+          <w:lang w:val="es-ES" w:bidi="en-US"/>
+        </w:rPr>
+      </w:pPr>
+      <w:r>
+        <w:rPr>
+          <w:lang w:val="es-ES" w:bidi="en-US"/>
+        </w:rPr>
+        <w:t xml:space="preserve">Además una vez que se muestra el </w:t>
+      </w:r>
+      <w:proofErr w:type="spellStart"/>
+      <w:r>
+        <w:rPr>
+          <w:lang w:val="es-ES" w:bidi="en-US"/>
+        </w:rPr>
+        <w:t>dashboard</w:t>
+      </w:r>
+      <w:proofErr w:type="spellEnd"/>
+      <w:r>
+        <w:rPr>
+          <w:lang w:val="es-ES" w:bidi="en-US"/>
+        </w:rPr>
+        <w:t>, el usuario podrá volver a cargar otro fichero</w:t>
+      </w:r>
+      <w:r>
+        <w:rPr>
+          <w:lang w:val="es-ES" w:bidi="en-US"/>
+        </w:rPr>
+        <w:t xml:space="preserve"> sí lo que desea es analizar otro fichero distinto</w:t>
+      </w:r>
+      <w:r>
+        <w:rPr>
+          <w:lang w:val="es-ES" w:bidi="en-US"/>
+        </w:rPr>
+        <w:t>.</w:t>
+      </w:r>
     </w:p>
     <w:p>
       <w:pPr>
@@ -2704,125 +2833,300 @@
           <w:lang w:val="es-ES" w:bidi="en-US"/>
         </w:rPr>
       </w:pPr>
-    </w:p>
-    <w:p>
-      <w:pPr>
-        <w:rPr>
-          <w:lang w:val="es-ES" w:bidi="en-US"/>
-        </w:rPr>
-      </w:pPr>
-    </w:p>
-    <w:p>
-      <w:pPr>
-        <w:rPr>
-          <w:lang w:val="es-ES" w:bidi="en-US"/>
-        </w:rPr>
-      </w:pPr>
-    </w:p>
-    <w:p>
-      <w:pPr>
-        <w:rPr>
-          <w:lang w:val="es-ES" w:bidi="en-US"/>
-        </w:rPr>
-      </w:pPr>
-    </w:p>
-    <w:p>
-      <w:pPr>
-        <w:rPr>
-          <w:lang w:val="es-ES" w:bidi="en-US"/>
-        </w:rPr>
-      </w:pPr>
-    </w:p>
-    <w:p>
-      <w:pPr>
-        <w:rPr>
-          <w:lang w:val="es-ES" w:bidi="en-US"/>
-        </w:rPr>
-      </w:pPr>
-    </w:p>
-    <w:p>
-      <w:pPr>
-        <w:rPr>
-          <w:lang w:val="es-ES" w:bidi="en-US"/>
-        </w:rPr>
-      </w:pPr>
-    </w:p>
-    <w:p>
-      <w:pPr>
-        <w:rPr>
-          <w:lang w:val="es-ES" w:bidi="en-US"/>
-        </w:rPr>
-      </w:pPr>
-    </w:p>
-    <w:p>
-      <w:pPr>
-        <w:rPr>
-          <w:lang w:val="es-ES" w:bidi="en-US"/>
-        </w:rPr>
-      </w:pPr>
-    </w:p>
-    <w:p>
-      <w:pPr>
-        <w:rPr>
-          <w:lang w:val="es-ES" w:bidi="en-US"/>
-        </w:rPr>
-      </w:pPr>
-    </w:p>
-    <w:p>
-      <w:pPr>
-        <w:rPr>
-          <w:lang w:val="es-ES" w:bidi="en-US"/>
-        </w:rPr>
-      </w:pPr>
-    </w:p>
-    <w:p>
-      <w:pPr>
-        <w:rPr>
-          <w:lang w:val="es-ES" w:bidi="en-US"/>
-        </w:rPr>
-      </w:pPr>
-    </w:p>
-    <w:p>
-      <w:pPr>
-        <w:rPr>
-          <w:lang w:val="es-ES" w:bidi="en-US"/>
-        </w:rPr>
-      </w:pPr>
-    </w:p>
-    <w:p>
-      <w:pPr>
-        <w:rPr>
-          <w:lang w:val="es-ES" w:bidi="en-US"/>
-        </w:rPr>
-      </w:pPr>
-    </w:p>
-    <w:p>
-      <w:pPr>
-        <w:rPr>
-          <w:lang w:val="es-ES" w:bidi="en-US"/>
-        </w:rPr>
-      </w:pPr>
-    </w:p>
-    <w:p>
-      <w:pPr>
-        <w:rPr>
-          <w:lang w:val="es-ES" w:bidi="en-US"/>
-        </w:rPr>
-      </w:pPr>
-    </w:p>
-    <w:p>
-      <w:pPr>
-        <w:rPr>
-          <w:lang w:val="es-ES" w:bidi="en-US"/>
-        </w:rPr>
-      </w:pPr>
-    </w:p>
-    <w:p>
-      <w:pPr>
-        <w:rPr>
-          <w:lang w:val="es-ES" w:bidi="en-US"/>
-        </w:rPr>
-      </w:pPr>
+      <w:r>
+        <w:rPr>
+          <w:lang w:val="es-ES" w:bidi="en-US"/>
+        </w:rPr>
+        <w:t>A continuación se detallarán una serie de pasos a seguir para conseguir los objetivos descritos anteriormente.</w:t>
+      </w:r>
+    </w:p>
+    <w:p>
+      <w:pPr>
+        <w:rPr>
+          <w:lang w:val="es-ES" w:bidi="en-US"/>
+        </w:rPr>
+      </w:pPr>
+      <w:r>
+        <w:rPr>
+          <w:lang w:val="es-ES" w:bidi="en-US"/>
+        </w:rPr>
+        <w:t>Una de las primeras cuestiones a analizar es los datos que se quieren visualizar. El tipo de fichero, su procedencia, extensión, cómo se van a leer esos datos, etcétera.</w:t>
+      </w:r>
+    </w:p>
+    <w:p>
+      <w:pPr>
+        <w:rPr>
+          <w:lang w:val="es-ES" w:bidi="en-US"/>
+        </w:rPr>
+      </w:pPr>
+      <w:r>
+        <w:rPr>
+          <w:lang w:val="es-ES" w:bidi="en-US"/>
+        </w:rPr>
+        <w:t>Después de elegir el fichero con el que trabajar, se hará un estudio profundo de lo que abarca dicho fichero, eligiendo la información más importante del mismo para su posterior visualización.</w:t>
+      </w:r>
+      <w:bookmarkStart w:id="8" w:name="_GoBack"/>
+      <w:bookmarkEnd w:id="8"/>
+    </w:p>
+    <w:p>
+      <w:pPr>
+        <w:rPr>
+          <w:lang w:val="es-ES" w:bidi="en-US"/>
+        </w:rPr>
+      </w:pPr>
+      <w:r>
+        <w:rPr>
+          <w:lang w:val="es-ES" w:bidi="en-US"/>
+        </w:rPr>
+        <w:t>Una vez elegidos los datos a</w:t>
+      </w:r>
+      <w:r>
+        <w:rPr>
+          <w:lang w:val="es-ES" w:bidi="en-US"/>
+        </w:rPr>
+        <w:t xml:space="preserve"> analizar y con los que se va a centrar la aplicación</w:t>
+      </w:r>
+      <w:r>
+        <w:rPr>
+          <w:lang w:val="es-ES" w:bidi="en-US"/>
+        </w:rPr>
+        <w:t>, se decidirán las herramientas más convenientes para llevar</w:t>
+      </w:r>
+      <w:r>
+        <w:rPr>
+          <w:lang w:val="es-ES" w:bidi="en-US"/>
+        </w:rPr>
+        <w:t>lo</w:t>
+      </w:r>
+      <w:r>
+        <w:rPr>
+          <w:lang w:val="es-ES" w:bidi="en-US"/>
+        </w:rPr>
+        <w:t xml:space="preserve"> a cabo, lenguajes de programación, librerías, bases de datos</w:t>
+      </w:r>
+      <w:r>
+        <w:rPr>
+          <w:lang w:val="es-ES" w:bidi="en-US"/>
+        </w:rPr>
+        <w:t>, tecnologías…</w:t>
+      </w:r>
+    </w:p>
+    <w:p>
+      <w:pPr>
+        <w:rPr>
+          <w:lang w:val="es-ES" w:bidi="en-US"/>
+        </w:rPr>
+      </w:pPr>
+      <w:r>
+        <w:rPr>
+          <w:lang w:val="es-ES" w:bidi="en-US"/>
+        </w:rPr>
+        <w:t xml:space="preserve">Cuando ya se hayan tomado estas decisiones, se empezará a pensar en la codificación y en cómo se va a estructurar el código. </w:t>
+      </w:r>
+      <w:r>
+        <w:rPr>
+          <w:lang w:val="es-ES" w:bidi="en-US"/>
+        </w:rPr>
+        <w:t xml:space="preserve">Para ello se trabajará en los </w:t>
+      </w:r>
+      <w:hyperlink w:anchor="_Requisitos" w:history="1">
+        <w:r>
+          <w:rPr>
+            <w:rStyle w:val="Hipervnculo"/>
+            <w:lang w:val="es-ES" w:bidi="en-US"/>
+          </w:rPr>
+          <w:t>requisitos</w:t>
+        </w:r>
+      </w:hyperlink>
+      <w:r>
+        <w:rPr>
+          <w:lang w:val="es-ES" w:bidi="en-US"/>
+        </w:rPr>
+        <w:t>, en los que se detallará todas las funcionalidades de la aplicación, así como especificaciones técnicas necesarias.</w:t>
+      </w:r>
+    </w:p>
+    <w:p>
+      <w:pPr>
+        <w:rPr>
+          <w:lang w:val="es-ES" w:bidi="en-US"/>
+        </w:rPr>
+      </w:pPr>
+      <w:r>
+        <w:rPr>
+          <w:lang w:val="es-ES" w:bidi="en-US"/>
+        </w:rPr>
+        <w:t>Para la codificación s</w:t>
+      </w:r>
+      <w:r>
+        <w:rPr>
+          <w:lang w:val="es-ES" w:bidi="en-US"/>
+        </w:rPr>
+        <w:t>e diferenciarán los siguientes módulos a llevar a cabo:</w:t>
+      </w:r>
+    </w:p>
+    <w:p>
+      <w:pPr>
+        <w:pStyle w:val="Prrafodelista"/>
+        <w:numPr>
+          <w:ilvl w:val="0"/>
+          <w:numId w:val="1"/>
+        </w:numPr>
+        <w:rPr>
+          <w:lang w:val="es-ES" w:bidi="en-US"/>
+        </w:rPr>
+      </w:pPr>
+      <w:r>
+        <w:rPr>
+          <w:lang w:val="es-ES" w:bidi="en-US"/>
+        </w:rPr>
+        <w:t>Lectura de los datos.</w:t>
+      </w:r>
+    </w:p>
+    <w:p>
+      <w:pPr>
+        <w:pStyle w:val="Prrafodelista"/>
+        <w:numPr>
+          <w:ilvl w:val="0"/>
+          <w:numId w:val="1"/>
+        </w:numPr>
+        <w:rPr>
+          <w:lang w:val="es-ES" w:bidi="en-US"/>
+        </w:rPr>
+      </w:pPr>
+      <w:r>
+        <w:rPr>
+          <w:lang w:val="es-ES" w:bidi="en-US"/>
+        </w:rPr>
+        <w:t>Comprobación del esquema del fichero de datos.</w:t>
+      </w:r>
+    </w:p>
+    <w:p>
+      <w:pPr>
+        <w:pStyle w:val="Prrafodelista"/>
+        <w:numPr>
+          <w:ilvl w:val="0"/>
+          <w:numId w:val="1"/>
+        </w:numPr>
+        <w:rPr>
+          <w:lang w:val="es-ES" w:bidi="en-US"/>
+        </w:rPr>
+      </w:pPr>
+      <w:r>
+        <w:rPr>
+          <w:lang w:val="es-ES" w:bidi="en-US"/>
+        </w:rPr>
+        <w:t xml:space="preserve">División de los datos en pequeños data </w:t>
+      </w:r>
+      <w:proofErr w:type="spellStart"/>
+      <w:r>
+        <w:rPr>
+          <w:lang w:val="es-ES" w:bidi="en-US"/>
+        </w:rPr>
+        <w:t>frames</w:t>
+      </w:r>
+      <w:proofErr w:type="spellEnd"/>
+      <w:r>
+        <w:rPr>
+          <w:lang w:val="es-ES" w:bidi="en-US"/>
+        </w:rPr>
+        <w:t xml:space="preserve"> para analizarlos por separados.</w:t>
+      </w:r>
+    </w:p>
+    <w:p>
+      <w:pPr>
+        <w:pStyle w:val="Prrafodelista"/>
+        <w:numPr>
+          <w:ilvl w:val="0"/>
+          <w:numId w:val="1"/>
+        </w:numPr>
+        <w:rPr>
+          <w:lang w:val="es-ES" w:bidi="en-US"/>
+        </w:rPr>
+      </w:pPr>
+      <w:r>
+        <w:rPr>
+          <w:lang w:val="es-ES" w:bidi="en-US"/>
+        </w:rPr>
+        <w:t xml:space="preserve">Limpieza de los data </w:t>
+      </w:r>
+      <w:proofErr w:type="spellStart"/>
+      <w:r>
+        <w:rPr>
+          <w:lang w:val="es-ES" w:bidi="en-US"/>
+        </w:rPr>
+        <w:t>frames</w:t>
+      </w:r>
+      <w:proofErr w:type="spellEnd"/>
+      <w:r>
+        <w:rPr>
+          <w:lang w:val="es-ES" w:bidi="en-US"/>
+        </w:rPr>
+        <w:t>.</w:t>
+      </w:r>
+    </w:p>
+    <w:p>
+      <w:pPr>
+        <w:pStyle w:val="Prrafodelista"/>
+        <w:numPr>
+          <w:ilvl w:val="0"/>
+          <w:numId w:val="1"/>
+        </w:numPr>
+        <w:rPr>
+          <w:lang w:val="es-ES" w:bidi="en-US"/>
+        </w:rPr>
+      </w:pPr>
+      <w:r>
+        <w:rPr>
+          <w:lang w:val="es-ES" w:bidi="en-US"/>
+        </w:rPr>
+        <w:t>Cálculos necesarios.</w:t>
+      </w:r>
+    </w:p>
+    <w:p>
+      <w:pPr>
+        <w:pStyle w:val="Prrafodelista"/>
+        <w:numPr>
+          <w:ilvl w:val="0"/>
+          <w:numId w:val="1"/>
+        </w:numPr>
+        <w:rPr>
+          <w:lang w:val="es-ES" w:bidi="en-US"/>
+        </w:rPr>
+      </w:pPr>
+      <w:r>
+        <w:rPr>
+          <w:lang w:val="es-ES" w:bidi="en-US"/>
+        </w:rPr>
+        <w:t>Visualización.</w:t>
+      </w:r>
+    </w:p>
+    <w:p>
+      <w:pPr>
+        <w:rPr>
+          <w:lang w:val="es-ES" w:bidi="en-US"/>
+        </w:rPr>
+      </w:pPr>
+      <w:r>
+        <w:rPr>
+          <w:lang w:val="es-ES" w:bidi="en-US"/>
+        </w:rPr>
+        <w:t xml:space="preserve">Una vez terminada la codificación se pasará a la fase de verificación, en la que se determinará si se cumplen los objetivos y los requisitos definidos. La verificación se analizará con unos test funcionales, en los que se detallará cada prueba que se haga. Toda lo pertinente a la fase de verificación se detallará en el capítulo de </w:t>
+      </w:r>
+      <w:hyperlink w:anchor="_Evaluación" w:history="1">
+        <w:r>
+          <w:rPr>
+            <w:rStyle w:val="Hipervnculo"/>
+            <w:lang w:val="es-ES" w:bidi="en-US"/>
+          </w:rPr>
+          <w:t>“Evaluación”</w:t>
+        </w:r>
+      </w:hyperlink>
+      <w:r>
+        <w:rPr>
+          <w:lang w:val="es-ES" w:bidi="en-US"/>
+        </w:rPr>
+        <w:t>.</w:t>
+      </w:r>
     </w:p>
     <w:p>
       <w:pPr>
@@ -2852,9 +3156,9 @@
           <w:lang w:val="es-ES"/>
         </w:rPr>
       </w:pPr>
-      <w:bookmarkStart w:id="8" w:name="_Toc9357793"/>
-      <w:bookmarkStart w:id="9" w:name="_RailML"/>
-      <w:bookmarkEnd w:id="9"/>
+      <w:bookmarkStart w:id="9" w:name="_Toc9357793"/>
+      <w:bookmarkStart w:id="10" w:name="_RailML"/>
+      <w:bookmarkEnd w:id="10"/>
       <w:proofErr w:type="spellStart"/>
       <w:r>
         <w:rPr>
@@ -2863,7 +3167,7 @@
         <w:lastRenderedPageBreak/>
         <w:t>RailML</w:t>
       </w:r>
-      <w:bookmarkEnd w:id="8"/>
+      <w:bookmarkEnd w:id="9"/>
       <w:proofErr w:type="spellEnd"/>
     </w:p>
     <w:p>
@@ -3027,9 +3331,9 @@
           <w:lang w:val="es-ES"/>
         </w:rPr>
       </w:pPr>
-      <w:bookmarkStart w:id="10" w:name="_Toc9357794"/>
-      <w:bookmarkStart w:id="11" w:name="_Requisitos"/>
-      <w:bookmarkEnd w:id="11"/>
+      <w:bookmarkStart w:id="11" w:name="_Toc9357794"/>
+      <w:bookmarkStart w:id="12" w:name="_Requisitos"/>
+      <w:bookmarkEnd w:id="12"/>
       <w:r>
         <w:rPr>
           <w:lang w:val="es-ES"/>
@@ -3037,7 +3341,7 @@
         <w:lastRenderedPageBreak/>
         <w:t>Requisitos</w:t>
       </w:r>
-      <w:bookmarkEnd w:id="10"/>
+      <w:bookmarkEnd w:id="11"/>
     </w:p>
     <w:p>
       <w:pPr>
@@ -3200,9 +3504,9 @@
           <w:lang w:val="es-ES"/>
         </w:rPr>
       </w:pPr>
-      <w:bookmarkStart w:id="12" w:name="_Toc9357795"/>
-      <w:bookmarkStart w:id="13" w:name="_Descripción_de_la"/>
-      <w:bookmarkEnd w:id="13"/>
+      <w:bookmarkStart w:id="13" w:name="_Toc9357795"/>
+      <w:bookmarkStart w:id="14" w:name="_Descripción_de_la"/>
+      <w:bookmarkEnd w:id="14"/>
       <w:r>
         <w:rPr>
           <w:lang w:val="es-ES"/>
@@ -3210,7 +3514,7 @@
         <w:lastRenderedPageBreak/>
         <w:t>Descripción de la herramienta</w:t>
       </w:r>
-      <w:bookmarkEnd w:id="12"/>
+      <w:bookmarkEnd w:id="13"/>
     </w:p>
     <w:p>
       <w:pPr>
@@ -3380,9 +3684,9 @@
           <w:lang w:val="es-ES"/>
         </w:rPr>
       </w:pPr>
-      <w:bookmarkStart w:id="14" w:name="_Toc9357796"/>
-      <w:bookmarkStart w:id="15" w:name="_Control_de_configuración"/>
-      <w:bookmarkEnd w:id="15"/>
+      <w:bookmarkStart w:id="15" w:name="_Toc9357796"/>
+      <w:bookmarkStart w:id="16" w:name="_Control_de_configuración"/>
+      <w:bookmarkEnd w:id="16"/>
       <w:r>
         <w:rPr>
           <w:lang w:val="es-ES"/>
@@ -3390,7 +3694,7 @@
         <w:lastRenderedPageBreak/>
         <w:t>Control de configuración</w:t>
       </w:r>
-      <w:bookmarkEnd w:id="14"/>
+      <w:bookmarkEnd w:id="15"/>
     </w:p>
     <w:p>
       <w:pPr>
@@ -3553,9 +3857,9 @@
           <w:lang w:val="es-ES"/>
         </w:rPr>
       </w:pPr>
-      <w:bookmarkStart w:id="16" w:name="_Toc9357797"/>
-      <w:bookmarkStart w:id="17" w:name="_Evaluación"/>
-      <w:bookmarkEnd w:id="17"/>
+      <w:bookmarkStart w:id="17" w:name="_Toc9357797"/>
+      <w:bookmarkStart w:id="18" w:name="_Evaluación"/>
+      <w:bookmarkEnd w:id="18"/>
       <w:r>
         <w:rPr>
           <w:lang w:val="es-ES"/>
@@ -3563,7 +3867,7 @@
         <w:lastRenderedPageBreak/>
         <w:t>Evaluación</w:t>
       </w:r>
-      <w:bookmarkEnd w:id="16"/>
+      <w:bookmarkEnd w:id="17"/>
     </w:p>
     <w:p>
       <w:pPr>
@@ -3726,9 +4030,9 @@
           <w:lang w:val="es-ES"/>
         </w:rPr>
       </w:pPr>
-      <w:bookmarkStart w:id="18" w:name="_Toc9357798"/>
-      <w:bookmarkStart w:id="19" w:name="_Conclusiones"/>
-      <w:bookmarkEnd w:id="19"/>
+      <w:bookmarkStart w:id="19" w:name="_Toc9357798"/>
+      <w:bookmarkStart w:id="20" w:name="_Conclusiones"/>
+      <w:bookmarkEnd w:id="20"/>
       <w:r>
         <w:rPr>
           <w:lang w:val="es-ES"/>
@@ -3736,7 +4040,7 @@
         <w:lastRenderedPageBreak/>
         <w:t>Conclusiones</w:t>
       </w:r>
-      <w:bookmarkEnd w:id="18"/>
+      <w:bookmarkEnd w:id="19"/>
     </w:p>
     <w:p>
       <w:pPr>
@@ -3899,9 +4203,9 @@
           <w:lang w:val="es-ES"/>
         </w:rPr>
       </w:pPr>
-      <w:bookmarkStart w:id="20" w:name="_Toc9357799"/>
-      <w:bookmarkStart w:id="21" w:name="_Líneas_futuras"/>
-      <w:bookmarkEnd w:id="21"/>
+      <w:bookmarkStart w:id="21" w:name="_Toc9357799"/>
+      <w:bookmarkStart w:id="22" w:name="_Líneas_futuras"/>
+      <w:bookmarkEnd w:id="22"/>
       <w:r>
         <w:rPr>
           <w:lang w:val="es-ES"/>
@@ -3909,7 +4213,7 @@
         <w:lastRenderedPageBreak/>
         <w:t>Líneas futuras</w:t>
       </w:r>
-      <w:bookmarkEnd w:id="20"/>
+      <w:bookmarkEnd w:id="21"/>
     </w:p>
     <w:p>
       <w:pPr>
@@ -4072,9 +4376,9 @@
           <w:lang w:val="es-ES"/>
         </w:rPr>
       </w:pPr>
-      <w:bookmarkStart w:id="22" w:name="_Toc9357800"/>
-      <w:bookmarkStart w:id="23" w:name="_Referencias_y_enlaces"/>
-      <w:bookmarkEnd w:id="23"/>
+      <w:bookmarkStart w:id="23" w:name="_Toc9357800"/>
+      <w:bookmarkStart w:id="24" w:name="_Referencias_y_enlaces"/>
+      <w:bookmarkEnd w:id="24"/>
       <w:r>
         <w:rPr>
           <w:lang w:val="es-ES"/>
@@ -4082,170 +4386,168 @@
         <w:lastRenderedPageBreak/>
         <w:t>Referencias y enlaces</w:t>
       </w:r>
-      <w:bookmarkEnd w:id="22"/>
-    </w:p>
-    <w:p>
-      <w:pPr>
-        <w:rPr>
-          <w:lang w:val="es-ES" w:bidi="en-US"/>
-        </w:rPr>
-      </w:pPr>
-    </w:p>
-    <w:p>
-      <w:pPr>
-        <w:rPr>
-          <w:lang w:val="es-ES" w:bidi="en-US"/>
-        </w:rPr>
-      </w:pPr>
-    </w:p>
-    <w:p>
-      <w:pPr>
-        <w:rPr>
-          <w:lang w:val="es-ES" w:bidi="en-US"/>
-        </w:rPr>
-      </w:pPr>
-    </w:p>
-    <w:p>
-      <w:pPr>
-        <w:rPr>
-          <w:lang w:val="es-ES" w:bidi="en-US"/>
-        </w:rPr>
-      </w:pPr>
-    </w:p>
-    <w:p>
-      <w:pPr>
-        <w:rPr>
-          <w:lang w:val="es-ES" w:bidi="en-US"/>
-        </w:rPr>
-      </w:pPr>
-    </w:p>
-    <w:p>
-      <w:pPr>
-        <w:rPr>
-          <w:lang w:val="es-ES" w:bidi="en-US"/>
-        </w:rPr>
-      </w:pPr>
-    </w:p>
-    <w:p>
-      <w:pPr>
-        <w:rPr>
-          <w:lang w:val="es-ES" w:bidi="en-US"/>
-        </w:rPr>
-      </w:pPr>
-    </w:p>
-    <w:p>
-      <w:pPr>
-        <w:rPr>
-          <w:lang w:val="es-ES" w:bidi="en-US"/>
-        </w:rPr>
-      </w:pPr>
-    </w:p>
-    <w:p>
-      <w:pPr>
-        <w:rPr>
-          <w:lang w:val="es-ES" w:bidi="en-US"/>
-        </w:rPr>
-      </w:pPr>
-    </w:p>
-    <w:p>
-      <w:pPr>
-        <w:rPr>
-          <w:lang w:val="es-ES" w:bidi="en-US"/>
-        </w:rPr>
-      </w:pPr>
-    </w:p>
-    <w:p>
-      <w:pPr>
-        <w:rPr>
-          <w:lang w:val="es-ES" w:bidi="en-US"/>
-        </w:rPr>
-      </w:pPr>
-    </w:p>
-    <w:p>
-      <w:pPr>
-        <w:rPr>
-          <w:lang w:val="es-ES" w:bidi="en-US"/>
-        </w:rPr>
-      </w:pPr>
-    </w:p>
-    <w:p>
-      <w:pPr>
-        <w:rPr>
-          <w:lang w:val="es-ES" w:bidi="en-US"/>
-        </w:rPr>
-      </w:pPr>
-    </w:p>
-    <w:p>
-      <w:pPr>
-        <w:rPr>
-          <w:lang w:val="es-ES" w:bidi="en-US"/>
-        </w:rPr>
-      </w:pPr>
-    </w:p>
-    <w:p>
-      <w:pPr>
-        <w:rPr>
-          <w:lang w:val="es-ES" w:bidi="en-US"/>
-        </w:rPr>
-      </w:pPr>
-    </w:p>
-    <w:p>
-      <w:pPr>
-        <w:rPr>
-          <w:lang w:val="es-ES" w:bidi="en-US"/>
-        </w:rPr>
-      </w:pPr>
-    </w:p>
-    <w:p>
-      <w:pPr>
-        <w:rPr>
-          <w:lang w:val="es-ES" w:bidi="en-US"/>
-        </w:rPr>
-      </w:pPr>
-    </w:p>
-    <w:p>
-      <w:pPr>
-        <w:rPr>
-          <w:lang w:val="es-ES" w:bidi="en-US"/>
-        </w:rPr>
-      </w:pPr>
-    </w:p>
-    <w:p>
-      <w:pPr>
-        <w:rPr>
-          <w:lang w:val="es-ES" w:bidi="en-US"/>
-        </w:rPr>
-      </w:pPr>
-    </w:p>
-    <w:p>
-      <w:pPr>
-        <w:rPr>
-          <w:lang w:val="es-ES" w:bidi="en-US"/>
-        </w:rPr>
-      </w:pPr>
-    </w:p>
-    <w:p>
-      <w:pPr>
-        <w:rPr>
-          <w:lang w:val="es-ES" w:bidi="en-US"/>
-        </w:rPr>
-      </w:pPr>
-    </w:p>
-    <w:p>
-      <w:pPr>
-        <w:rPr>
-          <w:lang w:val="es-ES" w:bidi="en-US"/>
-        </w:rPr>
-      </w:pPr>
-    </w:p>
-    <w:p>
-      <w:pPr>
-        <w:rPr>
-          <w:lang w:val="es-ES" w:bidi="en-US"/>
-        </w:rPr>
-      </w:pPr>
-      <w:bookmarkStart w:id="24" w:name="_GoBack"/>
-      <w:bookmarkEnd w:id="24"/>
+      <w:bookmarkEnd w:id="23"/>
+    </w:p>
+    <w:p>
+      <w:pPr>
+        <w:rPr>
+          <w:lang w:val="es-ES" w:bidi="en-US"/>
+        </w:rPr>
+      </w:pPr>
+    </w:p>
+    <w:p>
+      <w:pPr>
+        <w:rPr>
+          <w:lang w:val="es-ES" w:bidi="en-US"/>
+        </w:rPr>
+      </w:pPr>
+    </w:p>
+    <w:p>
+      <w:pPr>
+        <w:rPr>
+          <w:lang w:val="es-ES" w:bidi="en-US"/>
+        </w:rPr>
+      </w:pPr>
+    </w:p>
+    <w:p>
+      <w:pPr>
+        <w:rPr>
+          <w:lang w:val="es-ES" w:bidi="en-US"/>
+        </w:rPr>
+      </w:pPr>
+    </w:p>
+    <w:p>
+      <w:pPr>
+        <w:rPr>
+          <w:lang w:val="es-ES" w:bidi="en-US"/>
+        </w:rPr>
+      </w:pPr>
+    </w:p>
+    <w:p>
+      <w:pPr>
+        <w:rPr>
+          <w:lang w:val="es-ES" w:bidi="en-US"/>
+        </w:rPr>
+      </w:pPr>
+    </w:p>
+    <w:p>
+      <w:pPr>
+        <w:rPr>
+          <w:lang w:val="es-ES" w:bidi="en-US"/>
+        </w:rPr>
+      </w:pPr>
+    </w:p>
+    <w:p>
+      <w:pPr>
+        <w:rPr>
+          <w:lang w:val="es-ES" w:bidi="en-US"/>
+        </w:rPr>
+      </w:pPr>
+    </w:p>
+    <w:p>
+      <w:pPr>
+        <w:rPr>
+          <w:lang w:val="es-ES" w:bidi="en-US"/>
+        </w:rPr>
+      </w:pPr>
+    </w:p>
+    <w:p>
+      <w:pPr>
+        <w:rPr>
+          <w:lang w:val="es-ES" w:bidi="en-US"/>
+        </w:rPr>
+      </w:pPr>
+    </w:p>
+    <w:p>
+      <w:pPr>
+        <w:rPr>
+          <w:lang w:val="es-ES" w:bidi="en-US"/>
+        </w:rPr>
+      </w:pPr>
+    </w:p>
+    <w:p>
+      <w:pPr>
+        <w:rPr>
+          <w:lang w:val="es-ES" w:bidi="en-US"/>
+        </w:rPr>
+      </w:pPr>
+    </w:p>
+    <w:p>
+      <w:pPr>
+        <w:rPr>
+          <w:lang w:val="es-ES" w:bidi="en-US"/>
+        </w:rPr>
+      </w:pPr>
+    </w:p>
+    <w:p>
+      <w:pPr>
+        <w:rPr>
+          <w:lang w:val="es-ES" w:bidi="en-US"/>
+        </w:rPr>
+      </w:pPr>
+    </w:p>
+    <w:p>
+      <w:pPr>
+        <w:rPr>
+          <w:lang w:val="es-ES" w:bidi="en-US"/>
+        </w:rPr>
+      </w:pPr>
+    </w:p>
+    <w:p>
+      <w:pPr>
+        <w:rPr>
+          <w:lang w:val="es-ES" w:bidi="en-US"/>
+        </w:rPr>
+      </w:pPr>
+    </w:p>
+    <w:p>
+      <w:pPr>
+        <w:rPr>
+          <w:lang w:val="es-ES" w:bidi="en-US"/>
+        </w:rPr>
+      </w:pPr>
+    </w:p>
+    <w:p>
+      <w:pPr>
+        <w:rPr>
+          <w:lang w:val="es-ES" w:bidi="en-US"/>
+        </w:rPr>
+      </w:pPr>
+    </w:p>
+    <w:p>
+      <w:pPr>
+        <w:rPr>
+          <w:lang w:val="es-ES" w:bidi="en-US"/>
+        </w:rPr>
+      </w:pPr>
+    </w:p>
+    <w:p>
+      <w:pPr>
+        <w:rPr>
+          <w:lang w:val="es-ES" w:bidi="en-US"/>
+        </w:rPr>
+      </w:pPr>
+    </w:p>
+    <w:p>
+      <w:pPr>
+        <w:rPr>
+          <w:lang w:val="es-ES" w:bidi="en-US"/>
+        </w:rPr>
+      </w:pPr>
+    </w:p>
+    <w:p>
+      <w:pPr>
+        <w:rPr>
+          <w:lang w:val="es-ES" w:bidi="en-US"/>
+        </w:rPr>
+      </w:pPr>
+    </w:p>
+    <w:p>
+      <w:pPr>
+        <w:rPr>
+          <w:lang w:val="es-ES" w:bidi="en-US"/>
+        </w:rPr>
+      </w:pPr>
     </w:p>
     <w:p>
       <w:pPr>
@@ -4348,7 +4650,7 @@
         <w:color w:val="365F91" w:themeColor="accent1" w:themeShade="BF"/>
         <w:lang w:val="es-ES"/>
       </w:rPr>
-      <w:t>16</w:t>
+      <w:t>8</w:t>
     </w:r>
     <w:r>
       <w:rPr>
@@ -5358,6 +5660,18 @@
       <w:contextualSpacing/>
     </w:pPr>
   </w:style>
+  <w:style w:type="character" w:styleId="Hipervnculovisitado">
+    <w:name w:val="FollowedHyperlink"/>
+    <w:basedOn w:val="Fuentedeprrafopredeter"/>
+    <w:uiPriority w:val="99"/>
+    <w:semiHidden/>
+    <w:unhideWhenUsed/>
+    <w:rsid w:val="00551761"/>
+    <w:rPr>
+      <w:color w:val="800080" w:themeColor="followedHyperlink"/>
+      <w:u w:val="single"/>
+    </w:rPr>
+  </w:style>
 </w:styles>
 </file>
 
@@ -5649,7 +5963,7 @@
 </file>
 
 <file path=customXml/itemProps1.xml><?xml version="1.0" encoding="utf-8"?>
-<ds:datastoreItem xmlns:ds="http://schemas.openxmlformats.org/officeDocument/2006/customXml" ds:itemID="{1539CB23-FAA7-4D14-80AA-1DC628B52F77}">
+<ds:datastoreItem xmlns:ds="http://schemas.openxmlformats.org/officeDocument/2006/customXml" ds:itemID="{9BDD1708-52A0-45DA-B99B-A53A3FBA5BDC}">
   <ds:schemaRefs>
     <ds:schemaRef ds:uri="http://schemas.openxmlformats.org/officeDocument/2006/bibliography"/>
   </ds:schemaRefs>

</xml_diff>